<commit_message>
min clusters distance calculated,random ants positioning done
</commit_message>
<xml_diff>
--- a/hw4_GA/document.docx
+++ b/hw4_GA/document.docx
@@ -167,16 +167,20 @@
         <w:rPr>
           <w:rFonts w:asciiTheme="majorBidi" w:hAnsiTheme="majorBidi" w:cstheme="majorBidi"/>
         </w:rPr>
-        <w:t>Each customer vi (</w:t>
+        <w:t xml:space="preserve">Each customer vi (i </w:t>
       </w:r>
-      <w:proofErr w:type="spellStart"/>
       <w:r>
         <w:rPr>
-          <w:rFonts w:asciiTheme="majorBidi" w:hAnsiTheme="majorBidi" w:cstheme="majorBidi"/>
-        </w:rPr>
-        <w:t>i</w:t>
+          <w:rFonts w:ascii="Cambria Math" w:hAnsi="Cambria Math" w:cs="Cambria Math"/>
+        </w:rPr>
+        <w:t>∈</w:t>
       </w:r>
-      <w:proofErr w:type="spellEnd"/>
+      <w:r>
+        <w:rPr>
+          <w:rFonts w:asciiTheme="majorBidi" w:hAnsiTheme="majorBidi" w:cstheme="majorBidi"/>
+        </w:rPr>
+        <w:t xml:space="preserve"> {1,…,n}) has a</w:t>
+      </w:r>
       <w:r>
         <w:rPr>
           <w:rFonts w:asciiTheme="majorBidi" w:hAnsiTheme="majorBidi" w:cstheme="majorBidi"/>
@@ -185,6 +189,60 @@
       </w:r>
       <w:r>
         <w:rPr>
+          <w:rFonts w:asciiTheme="majorBidi" w:hAnsiTheme="majorBidi" w:cstheme="majorBidi"/>
+        </w:rPr>
+        <w:t>known nonnegative demand di to be delivered or collected and the</w:t>
+      </w:r>
+      <w:r>
+        <w:rPr>
+          <w:rFonts w:asciiTheme="majorBidi" w:hAnsiTheme="majorBidi" w:cstheme="majorBidi"/>
+        </w:rPr>
+        <w:t xml:space="preserve"> </w:t>
+      </w:r>
+      <w:r>
+        <w:rPr>
+          <w:rFonts w:asciiTheme="majorBidi" w:hAnsiTheme="majorBidi" w:cstheme="majorBidi"/>
+        </w:rPr>
+        <w:t xml:space="preserve">depot has a fictitious demand d0 = 0. There exist m identical </w:t>
+      </w:r>
+      <w:r>
+        <w:rPr>
+          <w:rFonts w:asciiTheme="majorBidi" w:hAnsiTheme="majorBidi" w:cstheme="majorBidi"/>
+        </w:rPr>
+        <w:t>vehicles, each</w:t>
+      </w:r>
+      <w:r>
+        <w:rPr>
+          <w:rFonts w:asciiTheme="majorBidi" w:hAnsiTheme="majorBidi" w:cstheme="majorBidi"/>
+        </w:rPr>
+        <w:t xml:space="preserve"> with a capacity Q and in order to ensure feasibility we assume that</w:t>
+      </w:r>
+      <w:r>
+        <w:rPr>
+          <w:rFonts w:asciiTheme="majorBidi" w:hAnsiTheme="majorBidi" w:cstheme="majorBidi"/>
+        </w:rPr>
+        <w:t xml:space="preserve"> </w:t>
+      </w:r>
+      <w:r>
+        <w:rPr>
+          <w:rFonts w:asciiTheme="majorBidi" w:hAnsiTheme="majorBidi" w:cstheme="majorBidi"/>
+        </w:rPr>
+        <w:t xml:space="preserve">di </w:t>
+      </w:r>
+      <w:r>
+        <w:rPr>
+          <w:rFonts w:ascii="Cambria Math" w:hAnsi="Cambria Math" w:cs="Cambria Math"/>
+        </w:rPr>
+        <w:t>⩽</w:t>
+      </w:r>
+      <w:r>
+        <w:rPr>
+          <w:rFonts w:asciiTheme="majorBidi" w:hAnsiTheme="majorBidi" w:cstheme="majorBidi"/>
+        </w:rPr>
+        <w:t xml:space="preserve"> Q for each i </w:t>
+      </w:r>
+      <w:r>
+        <w:rPr>
           <w:rFonts w:ascii="Cambria Math" w:hAnsi="Cambria Math" w:cs="Cambria Math"/>
         </w:rPr>
         <w:t>∈</w:t>
@@ -193,121 +251,7 @@
         <w:rPr>
           <w:rFonts w:asciiTheme="majorBidi" w:hAnsiTheme="majorBidi" w:cstheme="majorBidi"/>
         </w:rPr>
-        <w:t xml:space="preserve"> {</w:t>
-      </w:r>
-      <w:proofErr w:type="gramStart"/>
-      <w:r>
-        <w:rPr>
-          <w:rFonts w:asciiTheme="majorBidi" w:hAnsiTheme="majorBidi" w:cstheme="majorBidi"/>
-        </w:rPr>
-        <w:t>1,…</w:t>
-      </w:r>
-      <w:proofErr w:type="gramEnd"/>
-      <w:r>
-        <w:rPr>
-          <w:rFonts w:asciiTheme="majorBidi" w:hAnsiTheme="majorBidi" w:cstheme="majorBidi"/>
-        </w:rPr>
-        <w:t>,n}) has a</w:t>
-      </w:r>
-      <w:r>
-        <w:rPr>
-          <w:rFonts w:asciiTheme="majorBidi" w:hAnsiTheme="majorBidi" w:cstheme="majorBidi"/>
-        </w:rPr>
-        <w:t xml:space="preserve"> </w:t>
-      </w:r>
-      <w:r>
-        <w:rPr>
-          <w:rFonts w:asciiTheme="majorBidi" w:hAnsiTheme="majorBidi" w:cstheme="majorBidi"/>
-        </w:rPr>
-        <w:t>known nonnegative demand di to be delivered or collected and the</w:t>
-      </w:r>
-      <w:r>
-        <w:rPr>
-          <w:rFonts w:asciiTheme="majorBidi" w:hAnsiTheme="majorBidi" w:cstheme="majorBidi"/>
-        </w:rPr>
-        <w:t xml:space="preserve"> </w:t>
-      </w:r>
-      <w:r>
-        <w:rPr>
-          <w:rFonts w:asciiTheme="majorBidi" w:hAnsiTheme="majorBidi" w:cstheme="majorBidi"/>
-        </w:rPr>
-        <w:t xml:space="preserve">depot has a fictitious demand d0 = 0. There exist m identical </w:t>
-      </w:r>
-      <w:r>
-        <w:rPr>
-          <w:rFonts w:asciiTheme="majorBidi" w:hAnsiTheme="majorBidi" w:cstheme="majorBidi"/>
-        </w:rPr>
-        <w:t>vehicles, each</w:t>
-      </w:r>
-      <w:r>
-        <w:rPr>
-          <w:rFonts w:asciiTheme="majorBidi" w:hAnsiTheme="majorBidi" w:cstheme="majorBidi"/>
-        </w:rPr>
-        <w:t xml:space="preserve"> with a capacity Q and in order to ensure feasibility we assume that</w:t>
-      </w:r>
-      <w:r>
-        <w:rPr>
-          <w:rFonts w:asciiTheme="majorBidi" w:hAnsiTheme="majorBidi" w:cstheme="majorBidi"/>
-        </w:rPr>
-        <w:t xml:space="preserve"> </w:t>
-      </w:r>
-      <w:r>
-        <w:rPr>
-          <w:rFonts w:asciiTheme="majorBidi" w:hAnsiTheme="majorBidi" w:cstheme="majorBidi"/>
-        </w:rPr>
-        <w:t xml:space="preserve">di </w:t>
-      </w:r>
-      <w:r>
-        <w:rPr>
-          <w:rFonts w:ascii="Cambria Math" w:hAnsi="Cambria Math" w:cs="Cambria Math"/>
-        </w:rPr>
-        <w:t>⩽</w:t>
-      </w:r>
-      <w:r>
-        <w:rPr>
-          <w:rFonts w:asciiTheme="majorBidi" w:hAnsiTheme="majorBidi" w:cstheme="majorBidi"/>
-        </w:rPr>
-        <w:t xml:space="preserve"> Q for each </w:t>
-      </w:r>
-      <w:proofErr w:type="spellStart"/>
-      <w:r>
-        <w:rPr>
-          <w:rFonts w:asciiTheme="majorBidi" w:hAnsiTheme="majorBidi" w:cstheme="majorBidi"/>
-        </w:rPr>
-        <w:t>i</w:t>
-      </w:r>
-      <w:proofErr w:type="spellEnd"/>
-      <w:r>
-        <w:rPr>
-          <w:rFonts w:asciiTheme="majorBidi" w:hAnsiTheme="majorBidi" w:cstheme="majorBidi"/>
-        </w:rPr>
-        <w:t xml:space="preserve"> </w:t>
-      </w:r>
-      <w:r>
-        <w:rPr>
-          <w:rFonts w:ascii="Cambria Math" w:hAnsi="Cambria Math" w:cs="Cambria Math"/>
-        </w:rPr>
-        <w:t>∈</w:t>
-      </w:r>
-      <w:r>
-        <w:rPr>
-          <w:rFonts w:asciiTheme="majorBidi" w:hAnsiTheme="majorBidi" w:cstheme="majorBidi"/>
-        </w:rPr>
-        <w:t xml:space="preserve"> {</w:t>
-      </w:r>
-      <w:proofErr w:type="gramStart"/>
-      <w:r>
-        <w:rPr>
-          <w:rFonts w:asciiTheme="majorBidi" w:hAnsiTheme="majorBidi" w:cstheme="majorBidi"/>
-        </w:rPr>
-        <w:t>1,…</w:t>
-      </w:r>
-      <w:proofErr w:type="gramEnd"/>
-      <w:r>
-        <w:rPr>
-          <w:rFonts w:asciiTheme="majorBidi" w:hAnsiTheme="majorBidi" w:cstheme="majorBidi"/>
-        </w:rPr>
-        <w:t>,n}.</w:t>
+        <w:t xml:space="preserve"> {1,…,n}.</w:t>
       </w:r>
     </w:p>
     <w:p>
@@ -1142,21 +1086,7 @@
         <w:rPr>
           <w:rFonts w:asciiTheme="majorBidi" w:hAnsiTheme="majorBidi" w:cstheme="majorBidi"/>
         </w:rPr>
-        <w:t xml:space="preserve"> (</w:t>
-      </w:r>
-      <w:proofErr w:type="spellStart"/>
-      <w:r>
-        <w:rPr>
-          <w:rFonts w:asciiTheme="majorBidi" w:hAnsiTheme="majorBidi" w:cstheme="majorBidi"/>
-        </w:rPr>
-        <w:t>i</w:t>
-      </w:r>
-      <w:proofErr w:type="spellEnd"/>
-      <w:r>
-        <w:rPr>
-          <w:rFonts w:asciiTheme="majorBidi" w:hAnsiTheme="majorBidi" w:cstheme="majorBidi"/>
-        </w:rPr>
-        <w:t xml:space="preserve"> </w:t>
+        <w:t xml:space="preserve"> (i </w:t>
       </w:r>
       <w:r>
         <w:rPr>
@@ -1177,7 +1107,6 @@
         </w:rPr>
         <w:t>0</w:t>
       </w:r>
-      <w:proofErr w:type="gramStart"/>
       <w:r>
         <w:rPr>
           <w:rFonts w:asciiTheme="majorBidi" w:hAnsiTheme="majorBidi" w:cstheme="majorBidi"/>
@@ -1188,14 +1117,7 @@
         <w:rPr>
           <w:rFonts w:asciiTheme="majorBidi" w:hAnsiTheme="majorBidi" w:cstheme="majorBidi"/>
         </w:rPr>
-        <w:t>,n</w:t>
-      </w:r>
-      <w:proofErr w:type="gramEnd"/>
-      <w:r>
-        <w:rPr>
-          <w:rFonts w:asciiTheme="majorBidi" w:hAnsiTheme="majorBidi" w:cstheme="majorBidi"/>
-        </w:rPr>
-        <w:t>})</w:t>
+        <w:t>,n})</w:t>
       </w:r>
       <w:r>
         <w:rPr>
@@ -1836,7 +1758,6 @@
           <w:szCs w:val="24"/>
         </w:rPr>
       </w:pPr>
-      <w:proofErr w:type="spellStart"/>
       <w:r>
         <w:rPr>
           <w:rFonts w:asciiTheme="majorBidi" w:hAnsiTheme="majorBidi" w:cstheme="majorBidi"/>
@@ -1846,7 +1767,6 @@
         </w:rPr>
         <w:t>CrossOver</w:t>
       </w:r>
-      <w:proofErr w:type="spellEnd"/>
       <w:r>
         <w:rPr>
           <w:rFonts w:asciiTheme="majorBidi" w:hAnsiTheme="majorBidi" w:cstheme="majorBidi"/>
@@ -2441,7 +2361,6 @@
         </w:rPr>
         <w:t xml:space="preserve"> 4 2)</w:t>
       </w:r>
-      <w:proofErr w:type="gramStart"/>
       <w:r>
         <w:rPr>
           <w:rFonts w:ascii="STIXTwoText" w:hAnsi="STIXTwoText" w:cs="STIXTwoText"/>
@@ -2467,17 +2386,7 @@
           <w:szCs w:val="20"/>
           <w:lang w:bidi="fa-IR"/>
         </w:rPr>
-        <w:t>-</w:t>
-      </w:r>
-      <w:proofErr w:type="gramEnd"/>
-      <w:r>
-        <w:rPr>
-          <w:rFonts w:ascii="STIXTwoText" w:hAnsi="STIXTwoText" w:cs="STIXTwoText"/>
-          <w:sz w:val="20"/>
-          <w:szCs w:val="20"/>
-          <w:lang w:bidi="fa-IR"/>
-        </w:rPr>
-        <w:t>&gt;</w:t>
+        <w:t>-&gt;</w:t>
       </w:r>
       <w:r>
         <w:rPr>
@@ -2982,47 +2891,7 @@
           <w:sz w:val="24"/>
           <w:szCs w:val="24"/>
         </w:rPr>
-        <w:t xml:space="preserve">The set of nodes of </w:t>
-      </w:r>
-      <w:proofErr w:type="spellStart"/>
-      <w:r>
-        <w:rPr>
-          <w:rFonts w:asciiTheme="majorBidi" w:hAnsiTheme="majorBidi" w:cstheme="majorBidi"/>
-          <w:color w:val="000000" w:themeColor="text1"/>
-          <w:sz w:val="24"/>
-          <w:szCs w:val="24"/>
-        </w:rPr>
-        <w:t>Gp</w:t>
-      </w:r>
-      <w:proofErr w:type="spellEnd"/>
-      <w:r>
-        <w:rPr>
-          <w:rFonts w:asciiTheme="majorBidi" w:hAnsiTheme="majorBidi" w:cstheme="majorBidi"/>
-          <w:color w:val="000000" w:themeColor="text1"/>
-          <w:sz w:val="24"/>
-          <w:szCs w:val="24"/>
-        </w:rPr>
-        <w:t xml:space="preserve"> and </w:t>
-      </w:r>
-      <w:proofErr w:type="spellStart"/>
-      <w:r>
-        <w:rPr>
-          <w:rFonts w:asciiTheme="majorBidi" w:hAnsiTheme="majorBidi" w:cstheme="majorBidi"/>
-          <w:color w:val="000000" w:themeColor="text1"/>
-          <w:sz w:val="24"/>
-          <w:szCs w:val="24"/>
-        </w:rPr>
-        <w:t>Gp</w:t>
-      </w:r>
-      <w:proofErr w:type="spellEnd"/>
-      <w:r>
-        <w:rPr>
-          <w:rFonts w:asciiTheme="majorBidi" w:hAnsiTheme="majorBidi" w:cstheme="majorBidi"/>
-          <w:color w:val="000000" w:themeColor="text1"/>
-          <w:sz w:val="24"/>
-          <w:szCs w:val="24"/>
-        </w:rPr>
-        <w:t>′ are the same.</w:t>
+        <w:t>The set of nodes of Gp and Gp′ are the same.</w:t>
       </w:r>
     </w:p>
     <w:p>
@@ -3043,27 +2912,7 @@
           <w:sz w:val="24"/>
           <w:szCs w:val="24"/>
         </w:rPr>
-        <w:t xml:space="preserve">2. The entries of the cost matrix </w:t>
-      </w:r>
-      <w:proofErr w:type="spellStart"/>
-      <w:r>
-        <w:rPr>
-          <w:rFonts w:asciiTheme="majorBidi" w:hAnsiTheme="majorBidi" w:cstheme="majorBidi"/>
-          <w:color w:val="000000" w:themeColor="text1"/>
-          <w:sz w:val="24"/>
-          <w:szCs w:val="24"/>
-        </w:rPr>
-        <w:t>Gp</w:t>
-      </w:r>
-      <w:proofErr w:type="spellEnd"/>
-      <w:r>
-        <w:rPr>
-          <w:rFonts w:asciiTheme="majorBidi" w:hAnsiTheme="majorBidi" w:cstheme="majorBidi"/>
-          <w:color w:val="000000" w:themeColor="text1"/>
-          <w:sz w:val="24"/>
-          <w:szCs w:val="24"/>
-        </w:rPr>
-        <w:t>′ are defined as follows:</w:t>
+        <w:t>2. The entries of the cost matrix Gp′ are defined as follows:</w:t>
       </w:r>
     </w:p>
     <w:p>
@@ -3084,29 +2933,7 @@
           <w:sz w:val="24"/>
           <w:szCs w:val="24"/>
         </w:rPr>
-        <w:t xml:space="preserve">(a) if </w:t>
-      </w:r>
-      <w:proofErr w:type="spellStart"/>
-      <w:proofErr w:type="gramStart"/>
-      <w:r>
-        <w:rPr>
-          <w:rFonts w:asciiTheme="majorBidi" w:hAnsiTheme="majorBidi" w:cstheme="majorBidi"/>
-          <w:color w:val="000000" w:themeColor="text1"/>
-          <w:sz w:val="24"/>
-          <w:szCs w:val="24"/>
-        </w:rPr>
-        <w:t>vi,vj</w:t>
-      </w:r>
-      <w:proofErr w:type="spellEnd"/>
-      <w:proofErr w:type="gramEnd"/>
-      <w:r>
-        <w:rPr>
-          <w:rFonts w:asciiTheme="majorBidi" w:hAnsiTheme="majorBidi" w:cstheme="majorBidi"/>
-          <w:color w:val="000000" w:themeColor="text1"/>
-          <w:sz w:val="24"/>
-          <w:szCs w:val="24"/>
-        </w:rPr>
-        <w:t xml:space="preserve"> </w:t>
+        <w:t xml:space="preserve">(a) if vi,vj </w:t>
       </w:r>
       <w:r>
         <w:rPr>
@@ -3124,27 +2951,7 @@
           <w:sz w:val="24"/>
           <w:szCs w:val="24"/>
         </w:rPr>
-        <w:t xml:space="preserve"> </w:t>
-      </w:r>
-      <w:proofErr w:type="spellStart"/>
-      <w:r>
-        <w:rPr>
-          <w:rFonts w:asciiTheme="majorBidi" w:hAnsiTheme="majorBidi" w:cstheme="majorBidi"/>
-          <w:color w:val="000000" w:themeColor="text1"/>
-          <w:sz w:val="24"/>
-          <w:szCs w:val="24"/>
-        </w:rPr>
-        <w:t>Vk</w:t>
-      </w:r>
-      <w:proofErr w:type="spellEnd"/>
-      <w:r>
-        <w:rPr>
-          <w:rFonts w:asciiTheme="majorBidi" w:hAnsiTheme="majorBidi" w:cstheme="majorBidi"/>
-          <w:color w:val="000000" w:themeColor="text1"/>
-          <w:sz w:val="24"/>
-          <w:szCs w:val="24"/>
-        </w:rPr>
-        <w:t xml:space="preserve"> then c</w:t>
+        <w:t xml:space="preserve"> Vk then c</w:t>
       </w:r>
       <w:r>
         <w:rPr>
@@ -3162,47 +2969,7 @@
           <w:sz w:val="24"/>
           <w:szCs w:val="24"/>
         </w:rPr>
-        <w:t xml:space="preserve"> (</w:t>
-      </w:r>
-      <w:proofErr w:type="spellStart"/>
-      <w:r>
-        <w:rPr>
-          <w:rFonts w:asciiTheme="majorBidi" w:hAnsiTheme="majorBidi" w:cstheme="majorBidi"/>
-          <w:color w:val="000000" w:themeColor="text1"/>
-          <w:sz w:val="24"/>
-          <w:szCs w:val="24"/>
-        </w:rPr>
-        <w:t>vi,vj</w:t>
-      </w:r>
-      <w:proofErr w:type="spellEnd"/>
-      <w:r>
-        <w:rPr>
-          <w:rFonts w:asciiTheme="majorBidi" w:hAnsiTheme="majorBidi" w:cstheme="majorBidi"/>
-          <w:color w:val="000000" w:themeColor="text1"/>
-          <w:sz w:val="24"/>
-          <w:szCs w:val="24"/>
-        </w:rPr>
-        <w:t>) = c (</w:t>
-      </w:r>
-      <w:proofErr w:type="spellStart"/>
-      <w:r>
-        <w:rPr>
-          <w:rFonts w:asciiTheme="majorBidi" w:hAnsiTheme="majorBidi" w:cstheme="majorBidi"/>
-          <w:color w:val="000000" w:themeColor="text1"/>
-          <w:sz w:val="24"/>
-          <w:szCs w:val="24"/>
-        </w:rPr>
-        <w:t>vi,vj</w:t>
-      </w:r>
-      <w:proofErr w:type="spellEnd"/>
-      <w:r>
-        <w:rPr>
-          <w:rFonts w:asciiTheme="majorBidi" w:hAnsiTheme="majorBidi" w:cstheme="majorBidi"/>
-          <w:color w:val="000000" w:themeColor="text1"/>
-          <w:sz w:val="24"/>
-          <w:szCs w:val="24"/>
-        </w:rPr>
-        <w:t>);</w:t>
+        <w:t xml:space="preserve"> (vi,vj) = c (vi,vj);</w:t>
       </w:r>
     </w:p>
     <w:p>
@@ -3241,29 +3008,7 @@
           <w:sz w:val="24"/>
           <w:szCs w:val="24"/>
         </w:rPr>
-        <w:t xml:space="preserve"> </w:t>
-      </w:r>
-      <w:proofErr w:type="spellStart"/>
-      <w:proofErr w:type="gramStart"/>
-      <w:r>
-        <w:rPr>
-          <w:rFonts w:asciiTheme="majorBidi" w:hAnsiTheme="majorBidi" w:cstheme="majorBidi"/>
-          <w:color w:val="000000" w:themeColor="text1"/>
-          <w:sz w:val="24"/>
-          <w:szCs w:val="24"/>
-        </w:rPr>
-        <w:t>Vk,vj</w:t>
-      </w:r>
-      <w:proofErr w:type="spellEnd"/>
-      <w:proofErr w:type="gramEnd"/>
-      <w:r>
-        <w:rPr>
-          <w:rFonts w:asciiTheme="majorBidi" w:hAnsiTheme="majorBidi" w:cstheme="majorBidi"/>
-          <w:color w:val="000000" w:themeColor="text1"/>
-          <w:sz w:val="24"/>
-          <w:szCs w:val="24"/>
-        </w:rPr>
-        <w:t xml:space="preserve"> </w:t>
+        <w:t xml:space="preserve"> Vk,vj </w:t>
       </w:r>
       <w:r>
         <w:rPr>
@@ -3281,27 +3026,7 @@
           <w:sz w:val="24"/>
           <w:szCs w:val="24"/>
         </w:rPr>
-        <w:t xml:space="preserve"> </w:t>
-      </w:r>
-      <w:proofErr w:type="spellStart"/>
-      <w:r>
-        <w:rPr>
-          <w:rFonts w:asciiTheme="majorBidi" w:hAnsiTheme="majorBidi" w:cstheme="majorBidi"/>
-          <w:color w:val="000000" w:themeColor="text1"/>
-          <w:sz w:val="24"/>
-          <w:szCs w:val="24"/>
-        </w:rPr>
-        <w:t>Vl</w:t>
-      </w:r>
-      <w:proofErr w:type="spellEnd"/>
-      <w:r>
-        <w:rPr>
-          <w:rFonts w:asciiTheme="majorBidi" w:hAnsiTheme="majorBidi" w:cstheme="majorBidi"/>
-          <w:color w:val="000000" w:themeColor="text1"/>
-          <w:sz w:val="24"/>
-          <w:szCs w:val="24"/>
-        </w:rPr>
-        <w:t xml:space="preserve"> with k </w:t>
+        <w:t xml:space="preserve"> Vl with k </w:t>
       </w:r>
       <w:r>
         <w:rPr>
@@ -3337,47 +3062,7 @@
           <w:sz w:val="24"/>
           <w:szCs w:val="24"/>
         </w:rPr>
-        <w:t xml:space="preserve"> (</w:t>
-      </w:r>
-      <w:proofErr w:type="spellStart"/>
-      <w:r>
-        <w:rPr>
-          <w:rFonts w:asciiTheme="majorBidi" w:hAnsiTheme="majorBidi" w:cstheme="majorBidi"/>
-          <w:color w:val="000000" w:themeColor="text1"/>
-          <w:sz w:val="24"/>
-          <w:szCs w:val="24"/>
-        </w:rPr>
-        <w:t>vi,vj</w:t>
-      </w:r>
-      <w:proofErr w:type="spellEnd"/>
-      <w:r>
-        <w:rPr>
-          <w:rFonts w:asciiTheme="majorBidi" w:hAnsiTheme="majorBidi" w:cstheme="majorBidi"/>
-          <w:color w:val="000000" w:themeColor="text1"/>
-          <w:sz w:val="24"/>
-          <w:szCs w:val="24"/>
-        </w:rPr>
-        <w:t>) = c (</w:t>
-      </w:r>
-      <w:proofErr w:type="spellStart"/>
-      <w:r>
-        <w:rPr>
-          <w:rFonts w:asciiTheme="majorBidi" w:hAnsiTheme="majorBidi" w:cstheme="majorBidi"/>
-          <w:color w:val="000000" w:themeColor="text1"/>
-          <w:sz w:val="24"/>
-          <w:szCs w:val="24"/>
-        </w:rPr>
-        <w:t>vi,vj</w:t>
-      </w:r>
-      <w:proofErr w:type="spellEnd"/>
-      <w:r>
-        <w:rPr>
-          <w:rFonts w:asciiTheme="majorBidi" w:hAnsiTheme="majorBidi" w:cstheme="majorBidi"/>
-          <w:color w:val="000000" w:themeColor="text1"/>
-          <w:sz w:val="24"/>
-          <w:szCs w:val="24"/>
-        </w:rPr>
-        <w:t>) + M;</w:t>
+        <w:t xml:space="preserve"> (vi,vj) = c (vi,vj) + M;</w:t>
       </w:r>
     </w:p>
     <w:p>
@@ -3443,29 +3128,7 @@
           <w:sz w:val="24"/>
           <w:szCs w:val="24"/>
         </w:rPr>
-        <w:t>c (</w:t>
-      </w:r>
-      <w:proofErr w:type="spellStart"/>
-      <w:proofErr w:type="gramStart"/>
-      <w:r>
-        <w:rPr>
-          <w:rFonts w:asciiTheme="majorBidi" w:hAnsiTheme="majorBidi" w:cstheme="majorBidi"/>
-          <w:color w:val="000000" w:themeColor="text1"/>
-          <w:sz w:val="24"/>
-          <w:szCs w:val="24"/>
-        </w:rPr>
-        <w:t>vi,vj</w:t>
-      </w:r>
-      <w:proofErr w:type="spellEnd"/>
-      <w:proofErr w:type="gramEnd"/>
-      <w:r>
-        <w:rPr>
-          <w:rFonts w:asciiTheme="majorBidi" w:hAnsiTheme="majorBidi" w:cstheme="majorBidi"/>
-          <w:color w:val="000000" w:themeColor="text1"/>
-          <w:sz w:val="24"/>
-          <w:szCs w:val="24"/>
-        </w:rPr>
-        <w:t>)</w:t>
+        <w:t>c (vi,vj)</w:t>
       </w:r>
       <w:r>
         <w:rPr>
@@ -3608,8 +3271,6 @@
         </w:rPr>
         <w:tab/>
       </w:r>
-      <w:proofErr w:type="spellStart"/>
-      <w:proofErr w:type="gramStart"/>
       <w:r>
         <w:rPr>
           <w:rFonts w:eastAsia="Times New Roman"/>
@@ -3617,27 +3278,7 @@
           <w:szCs w:val="24"/>
           <w:lang w:bidi="fa-IR"/>
         </w:rPr>
-        <w:t>solver.read</w:t>
-      </w:r>
-      <w:proofErr w:type="gramEnd"/>
-      <w:r>
-        <w:rPr>
-          <w:rFonts w:eastAsia="Times New Roman"/>
-          <w:sz w:val="24"/>
-          <w:szCs w:val="24"/>
-          <w:lang w:bidi="fa-IR"/>
-        </w:rPr>
-        <w:t>_mat</w:t>
-      </w:r>
-      <w:proofErr w:type="spellEnd"/>
-      <w:r>
-        <w:rPr>
-          <w:rFonts w:eastAsia="Times New Roman"/>
-          <w:sz w:val="24"/>
-          <w:szCs w:val="24"/>
-          <w:lang w:bidi="fa-IR"/>
-        </w:rPr>
-        <w:t>(mat)</w:t>
+        <w:t>solver.read_mat(mat)</w:t>
       </w:r>
     </w:p>
     <w:p>
@@ -3686,40 +3327,8 @@
           <w:szCs w:val="24"/>
           <w:lang w:bidi="fa-IR"/>
         </w:rPr>
-        <w:t> </w:t>
+        <w:t> TwoOpt_solver(</w:t>
       </w:r>
-      <w:proofErr w:type="spellStart"/>
-      <w:r>
-        <w:rPr>
-          <w:rFonts w:eastAsia="Times New Roman"/>
-          <w:sz w:val="24"/>
-          <w:szCs w:val="24"/>
-          <w:lang w:bidi="fa-IR"/>
-        </w:rPr>
-        <w:t>TwoOpt_</w:t>
-      </w:r>
-      <w:proofErr w:type="gramStart"/>
-      <w:r>
-        <w:rPr>
-          <w:rFonts w:eastAsia="Times New Roman"/>
-          <w:sz w:val="24"/>
-          <w:szCs w:val="24"/>
-          <w:lang w:bidi="fa-IR"/>
-        </w:rPr>
-        <w:t>solver</w:t>
-      </w:r>
-      <w:proofErr w:type="spellEnd"/>
-      <w:r>
-        <w:rPr>
-          <w:rFonts w:eastAsia="Times New Roman"/>
-          <w:sz w:val="24"/>
-          <w:szCs w:val="24"/>
-          <w:lang w:bidi="fa-IR"/>
-        </w:rPr>
-        <w:t>(</w:t>
-      </w:r>
-      <w:proofErr w:type="spellStart"/>
-      <w:proofErr w:type="gramEnd"/>
       <w:r>
         <w:rPr>
           <w:rFonts w:eastAsia="Times New Roman"/>
@@ -3732,7 +3341,6 @@
         </w:rPr>
         <w:t>initial_tour</w:t>
       </w:r>
-      <w:proofErr w:type="spellEnd"/>
       <w:r>
         <w:rPr>
           <w:rFonts w:eastAsia="Times New Roman"/>
@@ -3762,7 +3370,6 @@
         </w:rPr>
         <w:t>, </w:t>
       </w:r>
-      <w:proofErr w:type="spellStart"/>
       <w:r>
         <w:rPr>
           <w:rFonts w:eastAsia="Times New Roman"/>
@@ -3775,7 +3382,6 @@
         </w:rPr>
         <w:t>iter_num</w:t>
       </w:r>
-      <w:proofErr w:type="spellEnd"/>
       <w:r>
         <w:rPr>
           <w:rFonts w:eastAsia="Times New Roman"/>
@@ -3843,39 +3449,8 @@
           <w:szCs w:val="24"/>
           <w:lang w:bidi="fa-IR"/>
         </w:rPr>
-        <w:t> </w:t>
+        <w:t> solver.get_approx_solution(</w:t>
       </w:r>
-      <w:proofErr w:type="spellStart"/>
-      <w:r>
-        <w:rPr>
-          <w:rFonts w:eastAsia="Times New Roman"/>
-          <w:sz w:val="24"/>
-          <w:szCs w:val="24"/>
-          <w:lang w:bidi="fa-IR"/>
-        </w:rPr>
-        <w:t>solver.get_approx_</w:t>
-      </w:r>
-      <w:proofErr w:type="gramStart"/>
-      <w:r>
-        <w:rPr>
-          <w:rFonts w:eastAsia="Times New Roman"/>
-          <w:sz w:val="24"/>
-          <w:szCs w:val="24"/>
-          <w:lang w:bidi="fa-IR"/>
-        </w:rPr>
-        <w:t>solution</w:t>
-      </w:r>
-      <w:proofErr w:type="spellEnd"/>
-      <w:r>
-        <w:rPr>
-          <w:rFonts w:eastAsia="Times New Roman"/>
-          <w:sz w:val="24"/>
-          <w:szCs w:val="24"/>
-          <w:lang w:bidi="fa-IR"/>
-        </w:rPr>
-        <w:t>(</w:t>
-      </w:r>
-      <w:proofErr w:type="gramEnd"/>
       <w:r>
         <w:rPr>
           <w:rFonts w:eastAsia="Times New Roman"/>
@@ -4400,7 +3975,25 @@
           <w:sz w:val="18"/>
           <w:szCs w:val="18"/>
         </w:rPr>
-        <w:t>POPULATION_SIZE = 50</w:t>
+        <w:t xml:space="preserve">POPULATION_SIZE = </w:t>
+      </w:r>
+      <w:r>
+        <w:rPr>
+          <w:rFonts w:ascii="Bahnschrift SemiLight SemiConde" w:hAnsi="Bahnschrift SemiLight SemiConde" w:cstheme="majorBidi"/>
+          <w:color w:val="808080" w:themeColor="background1" w:themeShade="80"/>
+          <w:sz w:val="18"/>
+          <w:szCs w:val="18"/>
+        </w:rPr>
+        <w:t>4</w:t>
+      </w:r>
+      <w:r>
+        <w:rPr>
+          <w:rFonts w:ascii="Bahnschrift SemiLight SemiConde" w:hAnsi="Bahnschrift SemiLight SemiConde" w:cstheme="majorBidi"/>
+          <w:color w:val="808080" w:themeColor="background1" w:themeShade="80"/>
+          <w:sz w:val="18"/>
+          <w:szCs w:val="18"/>
+        </w:rPr>
+        <w:t>0</w:t>
       </w:r>
     </w:p>
     <w:p>
@@ -5153,7 +4746,6 @@
                 <w:szCs w:val="18"/>
               </w:rPr>
             </w:pPr>
-            <w:proofErr w:type="spellStart"/>
             <w:r>
               <w:rPr>
                 <w:rFonts w:asciiTheme="majorBidi" w:hAnsiTheme="majorBidi" w:cstheme="majorBidi"/>
@@ -5165,7 +4757,6 @@
               </w:rPr>
               <w:t>avg_time</w:t>
             </w:r>
-            <w:proofErr w:type="spellEnd"/>
           </w:p>
         </w:tc>
         <w:tc>
@@ -9643,7 +9234,6 @@
                 <w:szCs w:val="18"/>
               </w:rPr>
             </w:pPr>
-            <w:proofErr w:type="spellStart"/>
             <w:r>
               <w:rPr>
                 <w:rFonts w:asciiTheme="majorBidi" w:hAnsiTheme="majorBidi" w:cstheme="majorBidi"/>
@@ -9655,7 +9245,6 @@
               </w:rPr>
               <w:t>avg_time</w:t>
             </w:r>
-            <w:proofErr w:type="spellEnd"/>
           </w:p>
         </w:tc>
         <w:tc>
@@ -13851,7 +13440,6 @@
                 <w:szCs w:val="18"/>
               </w:rPr>
             </w:pPr>
-            <w:proofErr w:type="spellStart"/>
             <w:r>
               <w:rPr>
                 <w:rFonts w:asciiTheme="majorBidi" w:hAnsiTheme="majorBidi" w:cstheme="majorBidi"/>
@@ -13863,7 +13451,6 @@
               </w:rPr>
               <w:t>avg_time</w:t>
             </w:r>
-            <w:proofErr w:type="spellEnd"/>
           </w:p>
         </w:tc>
         <w:tc>
@@ -18145,7 +17732,6 @@
                 <w:szCs w:val="18"/>
               </w:rPr>
             </w:pPr>
-            <w:proofErr w:type="spellStart"/>
             <w:r>
               <w:rPr>
                 <w:rFonts w:asciiTheme="majorBidi" w:hAnsiTheme="majorBidi" w:cstheme="majorBidi"/>
@@ -18157,7 +17743,6 @@
               </w:rPr>
               <w:t>avg_time</w:t>
             </w:r>
-            <w:proofErr w:type="spellEnd"/>
           </w:p>
         </w:tc>
         <w:tc>
@@ -22641,7 +22226,6 @@
                 <w:szCs w:val="18"/>
               </w:rPr>
             </w:pPr>
-            <w:proofErr w:type="spellStart"/>
             <w:r>
               <w:rPr>
                 <w:rFonts w:asciiTheme="majorBidi" w:hAnsiTheme="majorBidi" w:cstheme="majorBidi"/>
@@ -22653,7 +22237,6 @@
               </w:rPr>
               <w:t>avg_time</w:t>
             </w:r>
-            <w:proofErr w:type="spellEnd"/>
           </w:p>
         </w:tc>
         <w:tc>
@@ -26329,7 +25912,6 @@
                 <w:szCs w:val="18"/>
               </w:rPr>
             </w:pPr>
-            <w:proofErr w:type="spellStart"/>
             <w:r>
               <w:rPr>
                 <w:rFonts w:asciiTheme="majorBidi" w:hAnsiTheme="majorBidi" w:cstheme="majorBidi"/>
@@ -26341,7 +25923,6 @@
               </w:rPr>
               <w:t>avg_time</w:t>
             </w:r>
-            <w:proofErr w:type="spellEnd"/>
           </w:p>
         </w:tc>
         <w:tc>
@@ -39707,7 +39288,6 @@
         </w:rPr>
         <w:t xml:space="preserve"> that could be create after </w:t>
       </w:r>
-      <w:proofErr w:type="spellStart"/>
       <w:r>
         <w:rPr>
           <w:rFonts w:asciiTheme="majorBidi" w:hAnsiTheme="majorBidi" w:cstheme="majorBidi"/>
@@ -39724,17 +39304,7 @@
           <w:sz w:val="24"/>
           <w:szCs w:val="24"/>
         </w:rPr>
-        <w:t>over</w:t>
-      </w:r>
-      <w:proofErr w:type="spellEnd"/>
-      <w:r>
-        <w:rPr>
-          <w:rFonts w:asciiTheme="majorBidi" w:hAnsiTheme="majorBidi" w:cstheme="majorBidi"/>
-          <w:color w:val="000000" w:themeColor="text1"/>
-          <w:sz w:val="24"/>
-          <w:szCs w:val="24"/>
-        </w:rPr>
-        <w:t xml:space="preserve"> or mutation</w:t>
+        <w:t>over or mutation</w:t>
       </w:r>
       <w:r>
         <w:rPr>
@@ -39791,17 +39361,7 @@
           <w:sz w:val="24"/>
           <w:szCs w:val="24"/>
         </w:rPr>
-        <w:t xml:space="preserve">After analysis for example in execution </w:t>
-      </w:r>
-      <w:proofErr w:type="gramStart"/>
-      <w:r>
-        <w:rPr>
-          <w:rFonts w:asciiTheme="majorBidi" w:hAnsiTheme="majorBidi" w:cstheme="majorBidi"/>
-          <w:color w:val="000000" w:themeColor="text1"/>
-          <w:sz w:val="24"/>
-          <w:szCs w:val="24"/>
-        </w:rPr>
-        <w:t xml:space="preserve">of  </w:t>
+        <w:t xml:space="preserve">After analysis for example in execution of  </w:t>
       </w:r>
       <w:r>
         <w:rPr>
@@ -39816,7 +39376,6 @@
         </w:rPr>
         <w:t>a-n15-c4.map</w:t>
       </w:r>
-      <w:proofErr w:type="gramEnd"/>
       <w:r>
         <w:rPr>
           <w:rFonts w:asciiTheme="majorBidi" w:hAnsiTheme="majorBidi" w:cstheme="majorBidi"/>
@@ -39851,27 +39410,7 @@
           <w:sz w:val="24"/>
           <w:szCs w:val="24"/>
         </w:rPr>
-        <w:t xml:space="preserve">after </w:t>
-      </w:r>
-      <w:proofErr w:type="spellStart"/>
-      <w:r>
-        <w:rPr>
-          <w:rFonts w:asciiTheme="majorBidi" w:hAnsiTheme="majorBidi" w:cstheme="majorBidi"/>
-          <w:color w:val="000000" w:themeColor="text1"/>
-          <w:sz w:val="24"/>
-          <w:szCs w:val="24"/>
-        </w:rPr>
-        <w:t>Xover</w:t>
-      </w:r>
-      <w:proofErr w:type="spellEnd"/>
-      <w:r>
-        <w:rPr>
-          <w:rFonts w:asciiTheme="majorBidi" w:hAnsiTheme="majorBidi" w:cstheme="majorBidi"/>
-          <w:color w:val="000000" w:themeColor="text1"/>
-          <w:sz w:val="24"/>
-          <w:szCs w:val="24"/>
-        </w:rPr>
-        <w:t xml:space="preserve"> or </w:t>
+        <w:t xml:space="preserve">after Xover or </w:t>
       </w:r>
       <w:r>
         <w:rPr>
@@ -43069,7 +42608,7 @@
 </file>
 
 <file path=customXml/itemProps1.xml><?xml version="1.0" encoding="utf-8"?>
-<ds:datastoreItem xmlns:ds="http://schemas.openxmlformats.org/officeDocument/2006/customXml" ds:itemID="{589646D4-EF34-4482-9317-01CC8F039736}">
+<ds:datastoreItem xmlns:ds="http://schemas.openxmlformats.org/officeDocument/2006/customXml" ds:itemID="{6FCFBF2B-D0B2-4201-B7F8-6B2B5F46A872}">
   <ds:schemaRefs>
     <ds:schemaRef ds:uri="http://schemas.openxmlformats.org/officeDocument/2006/bibliography"/>
   </ds:schemaRefs>

</xml_diff>